<commit_message>
Sprint 1: Actualización Necesidades
</commit_message>
<xml_diff>
--- a/Persona #7 Eventual.docx
+++ b/Persona #7 Eventual.docx
@@ -1,6 +1,6 @@
 
 <file path=word/document.xml><?xml version="1.0" encoding="utf-8"?>
-<w:document xmlns:wpc="http://schemas.microsoft.com/office/word/2010/wordprocessingCanvas" xmlns:mo="http://schemas.microsoft.com/office/mac/office/2008/main" xmlns:mc="http://schemas.openxmlformats.org/markup-compatibility/2006" xmlns:mv="urn:schemas-microsoft-com:mac:vml" xmlns:o="urn:schemas-microsoft-com:office:office" xmlns:r="http://schemas.openxmlformats.org/officeDocument/2006/relationships" xmlns:m="http://schemas.openxmlformats.org/officeDocument/2006/math" xmlns:v="urn:schemas-microsoft-com:vml" xmlns:wp14="http://schemas.microsoft.com/office/word/2010/wordprocessingDrawing" xmlns:wp="http://schemas.openxmlformats.org/drawingml/2006/wordprocessingDrawing" xmlns:w10="urn:schemas-microsoft-com:office:word" xmlns:w="http://schemas.openxmlformats.org/wordprocessingml/2006/main" xmlns:w14="http://schemas.microsoft.com/office/word/2010/wordml" xmlns:w15="http://schemas.microsoft.com/office/word/2012/wordml" xmlns:wpg="http://schemas.microsoft.com/office/word/2010/wordprocessingGroup" xmlns:wpi="http://schemas.microsoft.com/office/word/2010/wordprocessingInk" xmlns:wne="http://schemas.microsoft.com/office/word/2006/wordml" xmlns:wps="http://schemas.microsoft.com/office/word/2010/wordprocessingShape" mc:Ignorable="w14 w15 wp14">
+<w:document xmlns:wpc="http://schemas.microsoft.com/office/word/2010/wordprocessingCanvas" xmlns:mc="http://schemas.openxmlformats.org/markup-compatibility/2006" xmlns:o="urn:schemas-microsoft-com:office:office" xmlns:r="http://schemas.openxmlformats.org/officeDocument/2006/relationships" xmlns:m="http://schemas.openxmlformats.org/officeDocument/2006/math" xmlns:v="urn:schemas-microsoft-com:vml" xmlns:wp14="http://schemas.microsoft.com/office/word/2010/wordprocessingDrawing" xmlns:wp="http://schemas.openxmlformats.org/drawingml/2006/wordprocessingDrawing" xmlns:w10="urn:schemas-microsoft-com:office:word" xmlns:w="http://schemas.openxmlformats.org/wordprocessingml/2006/main" xmlns:w14="http://schemas.microsoft.com/office/word/2010/wordml" xmlns:w15="http://schemas.microsoft.com/office/word/2012/wordml" xmlns:wpg="http://schemas.microsoft.com/office/word/2010/wordprocessingGroup" xmlns:wpi="http://schemas.microsoft.com/office/word/2010/wordprocessingInk" xmlns:wne="http://schemas.microsoft.com/office/word/2006/wordml" xmlns:wps="http://schemas.microsoft.com/office/word/2010/wordprocessingShape" mc:Ignorable="w14 w15 wp14">
   <w:body>
     <w:p>
       <w:pPr>
@@ -9,7 +9,7 @@
       <w:r>
         <w:rPr>
           <w:noProof/>
-          <w:lang w:val="es-ES_tradnl" w:eastAsia="es-ES_tradnl"/>
+          <w:lang w:eastAsia="es-ES"/>
         </w:rPr>
         <mc:AlternateContent>
           <mc:Choice Requires="wps">
@@ -143,7 +143,7 @@
               </wp:anchor>
             </w:drawing>
           </mc:Choice>
-          <mc:Fallback>
+          <mc:Fallback xmlns:mv="urn:schemas-microsoft-com:mac:vml" xmlns:mo="http://schemas.microsoft.com/office/mac/office/2008/main">
             <w:pict>
               <v:shapetype w14:anchorId="38FBAEB7" id="_x0000_t202" coordsize="21600,21600" o:spt="202" path="m0,0l0,21600,21600,21600,21600,0xe">
                 <v:stroke joinstyle="miter"/>
@@ -253,16 +253,15 @@
           <w:sz w:val="2"/>
         </w:rPr>
       </w:pPr>
-      <w:bookmarkStart w:id="0" w:name="_GoBack"/>
       <w:r>
         <w:rPr>
           <w:noProof/>
-          <w:lang w:val="es-ES_tradnl" w:eastAsia="es-ES_tradnl"/>
+          <w:lang w:eastAsia="es-ES"/>
         </w:rPr>
         <w:drawing>
-          <wp:inline distT="0" distB="0" distL="0" distR="0" wp14:anchorId="4EF44CB5" wp14:editId="362583F9">
-            <wp:extent cx="2152003" cy="2641889"/>
-            <wp:effectExtent l="0" t="0" r="7620" b="0"/>
+          <wp:inline distT="0" distB="0" distL="0" distR="0" wp14:anchorId="4EF44CB5" wp14:editId="0B4FB58D">
+            <wp:extent cx="2151380" cy="1798820"/>
+            <wp:effectExtent l="152400" t="152400" r="153670" b="163830"/>
             <wp:docPr id="3" name="Imagen 3"/>
             <wp:cNvGraphicFramePr>
               <a:graphicFrameLocks xmlns:a="http://schemas.openxmlformats.org/drawingml/2006/main" noChangeAspect="1"/>
@@ -291,15 +290,41 @@
                   <pic:spPr bwMode="auto">
                     <a:xfrm>
                       <a:off x="0" y="0"/>
-                      <a:ext cx="2152003" cy="2641889"/>
+                      <a:ext cx="2164266" cy="1809594"/>
                     </a:xfrm>
-                    <a:prstGeom prst="rect">
+                    <a:prstGeom prst="snip2DiagRect">
                       <a:avLst/>
                     </a:prstGeom>
-                    <a:noFill/>
-                    <a:ln>
-                      <a:noFill/>
+                    <a:solidFill>
+                      <a:srgbClr val="FFFFFF">
+                        <a:shade val="85000"/>
+                      </a:srgbClr>
+                    </a:solidFill>
+                    <a:ln w="88900" cap="sq">
+                      <a:solidFill>
+                        <a:srgbClr val="FFFFFF"/>
+                      </a:solidFill>
+                      <a:miter lim="800000"/>
                     </a:ln>
+                    <a:effectLst>
+                      <a:outerShdw blurRad="88900" algn="tl" rotWithShape="0">
+                        <a:srgbClr val="000000">
+                          <a:alpha val="45000"/>
+                        </a:srgbClr>
+                      </a:outerShdw>
+                    </a:effectLst>
+                    <a:scene3d>
+                      <a:camera prst="orthographicFront"/>
+                      <a:lightRig rig="twoPt" dir="t">
+                        <a:rot lat="0" lon="0" rev="7200000"/>
+                      </a:lightRig>
+                    </a:scene3d>
+                    <a:sp3d>
+                      <a:bevelT w="25400" h="19050"/>
+                      <a:contourClr>
+                        <a:srgbClr val="FFFFFF"/>
+                      </a:contourClr>
+                    </a:sp3d>
                   </pic:spPr>
                 </pic:pic>
               </a:graphicData>
@@ -307,7 +332,6 @@
           </wp:inline>
         </w:drawing>
       </w:r>
-      <w:bookmarkEnd w:id="0"/>
     </w:p>
     <w:p>
       <w:pPr>
@@ -391,14 +415,7 @@
         <w:rPr>
           <w:szCs w:val="26"/>
         </w:rPr>
-        <w:t xml:space="preserve">universidad con sus compañeros de clase </w:t>
-      </w:r>
-      <w:r>
-        <w:rPr>
-          <w:szCs w:val="26"/>
-        </w:rPr>
-        <w:lastRenderedPageBreak/>
-        <w:t>en una visita guiada en la que les explican las oportunidades que este campus les ofrece para el futuro.</w:t>
+        <w:t>universidad con sus compañeros de clase en una visita guiada en la que les explican las oportunidades que este campus les ofrece para el futuro.</w:t>
       </w:r>
       <w:r>
         <w:rPr>
@@ -542,62 +559,74 @@
     <w:p>
       <w:pPr>
         <w:pStyle w:val="Prrafodelista"/>
-        <w:ind w:left="1004" w:right="178"/>
-        <w:rPr>
-          <w:szCs w:val="26"/>
-        </w:rPr>
-      </w:pPr>
-      <w:r>
-        <w:rPr>
-          <w:szCs w:val="26"/>
+        <w:ind w:left="284" w:right="178"/>
+        <w:rPr>
+          <w:sz w:val="20"/>
+        </w:rPr>
+      </w:pPr>
+      <w:r>
+        <w:rPr>
+          <w:sz w:val="20"/>
         </w:rPr>
         <w:t>Álvaro es un estudiante de Bachillerato que h</w:t>
       </w:r>
       <w:r>
         <w:rPr>
-          <w:szCs w:val="26"/>
+          <w:sz w:val="20"/>
         </w:rPr>
         <w:t>a usado la cafetería una</w:t>
       </w:r>
       <w:r>
         <w:rPr>
-          <w:szCs w:val="26"/>
+          <w:sz w:val="20"/>
         </w:rPr>
         <w:t xml:space="preserve"> única</w:t>
       </w:r>
       <w:r>
         <w:rPr>
-          <w:szCs w:val="26"/>
+          <w:sz w:val="20"/>
         </w:rPr>
         <w:t xml:space="preserve"> vez</w:t>
       </w:r>
       <w:r>
         <w:rPr>
-          <w:szCs w:val="26"/>
-        </w:rPr>
-        <w:t>, y probablemente no va a volver a hacer uso de ella</w:t>
-      </w:r>
-      <w:r>
-        <w:rPr>
-          <w:szCs w:val="26"/>
+          <w:sz w:val="20"/>
+        </w:rPr>
+        <w:t xml:space="preserve">, y </w:t>
+      </w:r>
+      <w:r>
+        <w:rPr>
+          <w:sz w:val="20"/>
+        </w:rPr>
+        <w:t>es probable</w:t>
+      </w:r>
+      <w:r>
+        <w:rPr>
+          <w:sz w:val="20"/>
+        </w:rPr>
+        <w:t xml:space="preserve"> no va a volver a hacer uso de ella</w:t>
+      </w:r>
+      <w:r>
+        <w:rPr>
+          <w:sz w:val="20"/>
         </w:rPr>
         <w:t>.</w:t>
       </w:r>
       <w:r>
         <w:rPr>
-          <w:szCs w:val="26"/>
+          <w:sz w:val="20"/>
         </w:rPr>
         <w:t xml:space="preserve"> </w:t>
       </w:r>
       <w:r>
         <w:rPr>
-          <w:szCs w:val="26"/>
+          <w:sz w:val="20"/>
         </w:rPr>
         <w:t>Vino a una visita guiada de la universidad con su colegio.</w:t>
       </w:r>
       <w:r>
         <w:rPr>
-          <w:szCs w:val="26"/>
+          <w:sz w:val="20"/>
         </w:rPr>
         <w:t xml:space="preserve"> Quiere poder comer algo que le guste, en el tiempo libre que le dejan para comer.</w:t>
       </w:r>
@@ -635,11 +664,13 @@
         <w:t xml:space="preserve">que </w:t>
       </w:r>
       <w:r>
-        <w:t xml:space="preserve">viene a un evento, y no tenía suficiente información (sobre </w:t>
-      </w:r>
-      <w:r>
-        <w:lastRenderedPageBreak/>
-        <w:t>cómo se iba a desarrollar su jornada) que le permitiese planificarse y traer su comida.</w:t>
+        <w:t>viene a un evento, y no tenía suficiente información (sobre cómo se iba a desarrollar su jornada) que le pe</w:t>
+      </w:r>
+      <w:r>
+        <w:t>rmitiese planificarse y traer</w:t>
+      </w:r>
+      <w:r>
+        <w:t xml:space="preserve"> comida.</w:t>
       </w:r>
     </w:p>
     <w:p>
@@ -717,6 +748,8 @@
       <w:r>
         <w:t>No tiene indicios de que vaya a volver, así que en caso de hacer un pedido de forma electrónica no quiere dejar sus datos. Valora su privacidad.</w:t>
       </w:r>
+      <w:bookmarkStart w:id="0" w:name="_GoBack"/>
+      <w:bookmarkEnd w:id="0"/>
     </w:p>
     <w:p>
       <w:pPr>
@@ -745,11 +778,13 @@
         <w:ind w:right="178"/>
       </w:pPr>
       <w:r>
-        <w:t xml:space="preserve">Nunca ha usado esta cafetería y no conoce nada de ella, ni el </w:t>
-      </w:r>
-      <w:r>
-        <w:lastRenderedPageBreak/>
-        <w:t>proceso de pedido/pago/recepción, ni la oferta disponible.</w:t>
+        <w:t>Nunca ha usado esta cafetería y no conoce nada de ella, ni el proceso de pedido/pago/re</w:t>
+      </w:r>
+      <w:r>
+        <w:t>cepción, ni la oferta</w:t>
+      </w:r>
+      <w:r>
+        <w:t>.</w:t>
       </w:r>
     </w:p>
     <w:p>
@@ -819,6 +854,7 @@
           <w:b/>
           <w:sz w:val="28"/>
         </w:rPr>
+        <w:lastRenderedPageBreak/>
         <w:t>Comportamientos</w:t>
       </w:r>
     </w:p>
@@ -869,7 +905,7 @@
         <w:rPr>
           <w:noProof/>
           <w:sz w:val="24"/>
-          <w:lang w:val="es-ES_tradnl" w:eastAsia="es-ES_tradnl"/>
+          <w:lang w:eastAsia="es-ES"/>
         </w:rPr>
         <mc:AlternateContent>
           <mc:Choice Requires="wps">
@@ -950,7 +986,7 @@
               </wp:anchor>
             </w:drawing>
           </mc:Choice>
-          <mc:Fallback>
+          <mc:Fallback xmlns:mv="urn:schemas-microsoft-com:mac:vml" xmlns:mo="http://schemas.microsoft.com/office/mac/office/2008/main">
             <w:pict>
               <v:roundrect w14:anchorId="35AA1B4F" id="Rect_x00e1_ngulo_x0020_redondeado_x0020_7" o:spid="_x0000_s1026" style="position:absolute;margin-left:122.1pt;margin-top:5.5pt;width:11.55pt;height:20.4pt;z-index:251665408;visibility:visible;mso-wrap-style:square;mso-wrap-distance-left:9pt;mso-wrap-distance-top:0;mso-wrap-distance-right:9pt;mso-wrap-distance-bottom:0;mso-position-horizontal:absolute;mso-position-horizontal-relative:text;mso-position-vertical:absolute;mso-position-vertical-relative:text;v-text-anchor:middle" arcsize="10923f" o:gfxdata="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" fillcolor="#7030a0" stroked="f" strokeweight=".5pt">
                 <v:stroke joinstyle="miter"/>
@@ -964,7 +1000,7 @@
         <w:rPr>
           <w:noProof/>
           <w:sz w:val="24"/>
-          <w:lang w:val="es-ES_tradnl" w:eastAsia="es-ES_tradnl"/>
+          <w:lang w:eastAsia="es-ES"/>
         </w:rPr>
         <mc:AlternateContent>
           <mc:Choice Requires="wps">
@@ -1017,7 +1053,7 @@
               </wp:anchor>
             </w:drawing>
           </mc:Choice>
-          <mc:Fallback>
+          <mc:Fallback xmlns:mv="urn:schemas-microsoft-com:mac:vml" xmlns:mo="http://schemas.microsoft.com/office/mac/office/2008/main">
             <w:pict>
               <v:line w14:anchorId="5AF1B835" id="Conector recto 6" o:spid="_x0000_s1026" style="position:absolute;z-index:251664384;visibility:visible;mso-wrap-style:square;mso-wrap-distance-left:9pt;mso-wrap-distance-top:0;mso-wrap-distance-right:9pt;mso-wrap-distance-bottom:0;mso-position-horizontal:absolute;mso-position-horizontal-relative:text;mso-position-vertical:absolute;mso-position-vertical-relative:text" from="187pt,1.45pt" to="187pt,20.65pt" o:gfxdata="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" strokecolor="#4472c4 [3208]" strokeweight="1.5pt">
                 <v:stroke joinstyle="miter"/>
@@ -1030,7 +1066,7 @@
         <w:rPr>
           <w:noProof/>
           <w:sz w:val="24"/>
-          <w:lang w:val="es-ES_tradnl" w:eastAsia="es-ES_tradnl"/>
+          <w:lang w:eastAsia="es-ES"/>
         </w:rPr>
         <mc:AlternateContent>
           <mc:Choice Requires="wps">
@@ -1083,7 +1119,7 @@
               </wp:anchor>
             </w:drawing>
           </mc:Choice>
-          <mc:Fallback>
+          <mc:Fallback xmlns:mv="urn:schemas-microsoft-com:mac:vml" xmlns:mo="http://schemas.microsoft.com/office/mac/office/2008/main">
             <w:pict>
               <v:line w14:anchorId="102FA8EF" id="Conector recto 5" o:spid="_x0000_s1026" style="position:absolute;z-index:251662336;visibility:visible;mso-wrap-style:square;mso-wrap-distance-left:9pt;mso-wrap-distance-top:0;mso-wrap-distance-right:9pt;mso-wrap-distance-bottom:0;mso-position-horizontal:absolute;mso-position-horizontal-relative:text;mso-position-vertical:absolute;mso-position-vertical-relative:text" from="15.95pt,10.85pt" to="185.75pt,10.85pt" o:gfxdata="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" strokecolor="#4472c4 [3208]" strokeweight="2.25pt">
                 <v:stroke joinstyle="miter"/>
@@ -1096,7 +1132,7 @@
         <w:rPr>
           <w:noProof/>
           <w:sz w:val="24"/>
-          <w:lang w:val="es-ES_tradnl" w:eastAsia="es-ES_tradnl"/>
+          <w:lang w:eastAsia="es-ES"/>
         </w:rPr>
         <mc:AlternateContent>
           <mc:Choice Requires="wps">
@@ -1149,7 +1185,7 @@
               </wp:anchor>
             </w:drawing>
           </mc:Choice>
-          <mc:Fallback>
+          <mc:Fallback xmlns:mv="urn:schemas-microsoft-com:mac:vml" xmlns:mo="http://schemas.microsoft.com/office/mac/office/2008/main">
             <w:pict>
               <v:line w14:anchorId="25B2A998" id="Conector recto 4" o:spid="_x0000_s1026" style="position:absolute;z-index:251661312;visibility:visible;mso-wrap-style:square;mso-wrap-distance-left:9pt;mso-wrap-distance-top:0;mso-wrap-distance-right:9pt;mso-wrap-distance-bottom:0;mso-position-horizontal:absolute;mso-position-horizontal-relative:text;mso-position-vertical:absolute;mso-position-vertical-relative:text" from="15.9pt,.65pt" to="15.9pt,19.85pt" o:gfxdata="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" strokecolor="#4472c4 [3208]" strokeweight="1.5pt">
                 <v:stroke joinstyle="miter"/>
@@ -1265,7 +1301,7 @@
         <w:rPr>
           <w:noProof/>
           <w:sz w:val="24"/>
-          <w:lang w:val="es-ES_tradnl" w:eastAsia="es-ES_tradnl"/>
+          <w:lang w:eastAsia="es-ES"/>
         </w:rPr>
         <mc:AlternateContent>
           <mc:Choice Requires="wps">
@@ -1346,7 +1382,7 @@
               </wp:anchor>
             </w:drawing>
           </mc:Choice>
-          <mc:Fallback>
+          <mc:Fallback xmlns:mv="urn:schemas-microsoft-com:mac:vml" xmlns:mo="http://schemas.microsoft.com/office/mac/office/2008/main">
             <w:pict>
               <v:roundrect w14:anchorId="6BD414CD" id="Rect_x00e1_ngulo_x0020_redondeado_x0020_24" o:spid="_x0000_s1026" style="position:absolute;margin-left:158.1pt;margin-top:2.5pt;width:11.55pt;height:20.4pt;z-index:251670528;visibility:visible;mso-wrap-style:square;mso-wrap-distance-left:9pt;mso-wrap-distance-top:0;mso-wrap-distance-right:9pt;mso-wrap-distance-bottom:0;mso-position-horizontal:absolute;mso-position-horizontal-relative:text;mso-position-vertical:absolute;mso-position-vertical-relative:text;v-text-anchor:middle" arcsize="10923f" o:gfxdata="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" fillcolor="#7030a0" stroked="f" strokeweight=".5pt">
                 <v:stroke joinstyle="miter"/>
@@ -1360,7 +1396,7 @@
         <w:rPr>
           <w:noProof/>
           <w:sz w:val="24"/>
-          <w:lang w:val="es-ES_tradnl" w:eastAsia="es-ES_tradnl"/>
+          <w:lang w:eastAsia="es-ES"/>
         </w:rPr>
         <mc:AlternateContent>
           <mc:Choice Requires="wps">
@@ -1413,7 +1449,7 @@
               </wp:anchor>
             </w:drawing>
           </mc:Choice>
-          <mc:Fallback>
+          <mc:Fallback xmlns:mv="urn:schemas-microsoft-com:mac:vml" xmlns:mo="http://schemas.microsoft.com/office/mac/office/2008/main">
             <w:pict>
               <v:line w14:anchorId="58B01BB8" id="Conector recto 25" o:spid="_x0000_s1026" style="position:absolute;z-index:251669504;visibility:visible;mso-wrap-style:square;mso-wrap-distance-left:9pt;mso-wrap-distance-top:0;mso-wrap-distance-right:9pt;mso-wrap-distance-bottom:0;mso-position-horizontal:absolute;mso-position-horizontal-relative:text;mso-position-vertical:absolute;mso-position-vertical-relative:text" from="187pt,1.45pt" to="187pt,20.65pt" o:gfxdata="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" strokecolor="#4472c4 [3208]" strokeweight="1.5pt">
                 <v:stroke joinstyle="miter"/>
@@ -1426,7 +1462,7 @@
         <w:rPr>
           <w:noProof/>
           <w:sz w:val="24"/>
-          <w:lang w:val="es-ES_tradnl" w:eastAsia="es-ES_tradnl"/>
+          <w:lang w:eastAsia="es-ES"/>
         </w:rPr>
         <mc:AlternateContent>
           <mc:Choice Requires="wps">
@@ -1479,7 +1515,7 @@
               </wp:anchor>
             </w:drawing>
           </mc:Choice>
-          <mc:Fallback>
+          <mc:Fallback xmlns:mv="urn:schemas-microsoft-com:mac:vml" xmlns:mo="http://schemas.microsoft.com/office/mac/office/2008/main">
             <w:pict>
               <v:line w14:anchorId="3EDBEB90" id="Conector recto 26" o:spid="_x0000_s1026" style="position:absolute;z-index:251668480;visibility:visible;mso-wrap-style:square;mso-wrap-distance-left:9pt;mso-wrap-distance-top:0;mso-wrap-distance-right:9pt;mso-wrap-distance-bottom:0;mso-position-horizontal:absolute;mso-position-horizontal-relative:text;mso-position-vertical:absolute;mso-position-vertical-relative:text" from="15.95pt,10.85pt" to="185.75pt,10.85pt" o:gfxdata="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" strokecolor="#4472c4 [3208]" strokeweight="2.25pt">
                 <v:stroke joinstyle="miter"/>
@@ -1492,7 +1528,7 @@
         <w:rPr>
           <w:noProof/>
           <w:sz w:val="24"/>
-          <w:lang w:val="es-ES_tradnl" w:eastAsia="es-ES_tradnl"/>
+          <w:lang w:eastAsia="es-ES"/>
         </w:rPr>
         <mc:AlternateContent>
           <mc:Choice Requires="wps">
@@ -1545,7 +1581,7 @@
               </wp:anchor>
             </w:drawing>
           </mc:Choice>
-          <mc:Fallback>
+          <mc:Fallback xmlns:mv="urn:schemas-microsoft-com:mac:vml" xmlns:mo="http://schemas.microsoft.com/office/mac/office/2008/main">
             <w:pict>
               <v:line w14:anchorId="19F8F170" id="Conector recto 27" o:spid="_x0000_s1026" style="position:absolute;z-index:251667456;visibility:visible;mso-wrap-style:square;mso-wrap-distance-left:9pt;mso-wrap-distance-top:0;mso-wrap-distance-right:9pt;mso-wrap-distance-bottom:0;mso-position-horizontal:absolute;mso-position-horizontal-relative:text;mso-position-vertical:absolute;mso-position-vertical-relative:text" from="15.9pt,.65pt" to="15.9pt,19.85pt" o:gfxdata="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" strokecolor="#4472c4 [3208]" strokeweight="1.5pt">
                 <v:stroke joinstyle="miter"/>
@@ -1655,9 +1691,8 @@
         <w:rPr>
           <w:noProof/>
           <w:sz w:val="24"/>
-          <w:lang w:val="es-ES_tradnl" w:eastAsia="es-ES_tradnl"/>
-        </w:rPr>
-        <w:lastRenderedPageBreak/>
+          <w:lang w:eastAsia="es-ES"/>
+        </w:rPr>
         <mc:AlternateContent>
           <mc:Choice Requires="wps">
             <w:drawing>
@@ -1737,7 +1772,7 @@
               </wp:anchor>
             </w:drawing>
           </mc:Choice>
-          <mc:Fallback>
+          <mc:Fallback xmlns:mv="urn:schemas-microsoft-com:mac:vml" xmlns:mo="http://schemas.microsoft.com/office/mac/office/2008/main">
             <w:pict>
               <v:roundrect w14:anchorId="0FC30FD8" id="Rect_x00e1_ngulo_x0020_redondeado_x0020_28" o:spid="_x0000_s1026" style="position:absolute;margin-left:101.6pt;margin-top:5.05pt;width:11.55pt;height:20.4pt;z-index:251675648;visibility:visible;mso-wrap-style:square;mso-wrap-distance-left:9pt;mso-wrap-distance-top:0;mso-wrap-distance-right:9pt;mso-wrap-distance-bottom:0;mso-position-horizontal:absolute;mso-position-horizontal-relative:text;mso-position-vertical:absolute;mso-position-vertical-relative:text;v-text-anchor:middle" arcsize="10923f" o:gfxdata="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" fillcolor="#7030a0" stroked="f" strokeweight=".5pt">
                 <v:stroke joinstyle="miter"/>
@@ -1751,7 +1786,7 @@
         <w:rPr>
           <w:noProof/>
           <w:sz w:val="24"/>
-          <w:lang w:val="es-ES_tradnl" w:eastAsia="es-ES_tradnl"/>
+          <w:lang w:eastAsia="es-ES"/>
         </w:rPr>
         <mc:AlternateContent>
           <mc:Choice Requires="wps">
@@ -1804,7 +1839,7 @@
               </wp:anchor>
             </w:drawing>
           </mc:Choice>
-          <mc:Fallback>
+          <mc:Fallback xmlns:mv="urn:schemas-microsoft-com:mac:vml" xmlns:mo="http://schemas.microsoft.com/office/mac/office/2008/main">
             <w:pict>
               <v:line w14:anchorId="6810D167" id="Conector recto 29" o:spid="_x0000_s1026" style="position:absolute;z-index:251674624;visibility:visible;mso-wrap-style:square;mso-wrap-distance-left:9pt;mso-wrap-distance-top:0;mso-wrap-distance-right:9pt;mso-wrap-distance-bottom:0;mso-position-horizontal:absolute;mso-position-horizontal-relative:text;mso-position-vertical:absolute;mso-position-vertical-relative:text" from="187pt,1.45pt" to="187pt,20.65pt" o:gfxdata="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" strokecolor="#4472c4 [3208]" strokeweight="1.5pt">
                 <v:stroke joinstyle="miter"/>
@@ -1817,7 +1852,7 @@
         <w:rPr>
           <w:noProof/>
           <w:sz w:val="24"/>
-          <w:lang w:val="es-ES_tradnl" w:eastAsia="es-ES_tradnl"/>
+          <w:lang w:eastAsia="es-ES"/>
         </w:rPr>
         <mc:AlternateContent>
           <mc:Choice Requires="wps">
@@ -1870,7 +1905,7 @@
               </wp:anchor>
             </w:drawing>
           </mc:Choice>
-          <mc:Fallback>
+          <mc:Fallback xmlns:mv="urn:schemas-microsoft-com:mac:vml" xmlns:mo="http://schemas.microsoft.com/office/mac/office/2008/main">
             <w:pict>
               <v:line w14:anchorId="63DDC221" id="Conector recto 30" o:spid="_x0000_s1026" style="position:absolute;z-index:251673600;visibility:visible;mso-wrap-style:square;mso-wrap-distance-left:9pt;mso-wrap-distance-top:0;mso-wrap-distance-right:9pt;mso-wrap-distance-bottom:0;mso-position-horizontal:absolute;mso-position-horizontal-relative:text;mso-position-vertical:absolute;mso-position-vertical-relative:text" from="15.95pt,10.85pt" to="185.75pt,10.85pt" o:gfxdata="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" strokecolor="#4472c4 [3208]" strokeweight="2.25pt">
                 <v:stroke joinstyle="miter"/>
@@ -1883,7 +1918,7 @@
         <w:rPr>
           <w:noProof/>
           <w:sz w:val="24"/>
-          <w:lang w:val="es-ES_tradnl" w:eastAsia="es-ES_tradnl"/>
+          <w:lang w:eastAsia="es-ES"/>
         </w:rPr>
         <mc:AlternateContent>
           <mc:Choice Requires="wps">
@@ -1936,7 +1971,7 @@
               </wp:anchor>
             </w:drawing>
           </mc:Choice>
-          <mc:Fallback>
+          <mc:Fallback xmlns:mv="urn:schemas-microsoft-com:mac:vml" xmlns:mo="http://schemas.microsoft.com/office/mac/office/2008/main">
             <w:pict>
               <v:line w14:anchorId="2D95EE1B" id="Conector recto 31" o:spid="_x0000_s1026" style="position:absolute;z-index:251672576;visibility:visible;mso-wrap-style:square;mso-wrap-distance-left:9pt;mso-wrap-distance-top:0;mso-wrap-distance-right:9pt;mso-wrap-distance-bottom:0;mso-position-horizontal:absolute;mso-position-horizontal-relative:text;mso-position-vertical:absolute;mso-position-vertical-relative:text" from="15.9pt,.65pt" to="15.9pt,19.85pt" o:gfxdata="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" strokecolor="#4472c4 [3208]" strokeweight="1.5pt">
                 <v:stroke joinstyle="miter"/>
@@ -2046,7 +2081,7 @@
         <w:rPr>
           <w:noProof/>
           <w:sz w:val="24"/>
-          <w:lang w:val="es-ES_tradnl" w:eastAsia="es-ES_tradnl"/>
+          <w:lang w:eastAsia="es-ES"/>
         </w:rPr>
         <mc:AlternateContent>
           <mc:Choice Requires="wps">
@@ -2127,7 +2162,7 @@
               </wp:anchor>
             </w:drawing>
           </mc:Choice>
-          <mc:Fallback>
+          <mc:Fallback xmlns:mv="urn:schemas-microsoft-com:mac:vml" xmlns:mo="http://schemas.microsoft.com/office/mac/office/2008/main">
             <w:pict>
               <v:roundrect w14:anchorId="5B0972E7" id="Rect_x00e1_ngulo_x0020_redondeado_x0020_32" o:spid="_x0000_s1026" style="position:absolute;margin-left:68.85pt;margin-top:5.6pt;width:11.55pt;height:20.4pt;z-index:251680768;visibility:visible;mso-wrap-style:square;mso-wrap-distance-left:9pt;mso-wrap-distance-top:0;mso-wrap-distance-right:9pt;mso-wrap-distance-bottom:0;mso-position-horizontal:absolute;mso-position-horizontal-relative:text;mso-position-vertical:absolute;mso-position-vertical-relative:text;v-text-anchor:middle" arcsize="10923f" o:gfxdata="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" fillcolor="#7030a0" stroked="f" strokeweight=".5pt">
                 <v:stroke joinstyle="miter"/>
@@ -2141,7 +2176,7 @@
         <w:rPr>
           <w:noProof/>
           <w:sz w:val="24"/>
-          <w:lang w:val="es-ES_tradnl" w:eastAsia="es-ES_tradnl"/>
+          <w:lang w:eastAsia="es-ES"/>
         </w:rPr>
         <mc:AlternateContent>
           <mc:Choice Requires="wps">
@@ -2194,7 +2229,7 @@
               </wp:anchor>
             </w:drawing>
           </mc:Choice>
-          <mc:Fallback>
+          <mc:Fallback xmlns:mv="urn:schemas-microsoft-com:mac:vml" xmlns:mo="http://schemas.microsoft.com/office/mac/office/2008/main">
             <w:pict>
               <v:line w14:anchorId="530966B9" id="Conector recto 33" o:spid="_x0000_s1026" style="position:absolute;z-index:251679744;visibility:visible;mso-wrap-style:square;mso-wrap-distance-left:9pt;mso-wrap-distance-top:0;mso-wrap-distance-right:9pt;mso-wrap-distance-bottom:0;mso-position-horizontal:absolute;mso-position-horizontal-relative:text;mso-position-vertical:absolute;mso-position-vertical-relative:text" from="187pt,1.45pt" to="187pt,20.65pt" o:gfxdata="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" strokecolor="#4472c4 [3208]" strokeweight="1.5pt">
                 <v:stroke joinstyle="miter"/>
@@ -2207,7 +2242,7 @@
         <w:rPr>
           <w:noProof/>
           <w:sz w:val="24"/>
-          <w:lang w:val="es-ES_tradnl" w:eastAsia="es-ES_tradnl"/>
+          <w:lang w:eastAsia="es-ES"/>
         </w:rPr>
         <mc:AlternateContent>
           <mc:Choice Requires="wps">
@@ -2260,7 +2295,7 @@
               </wp:anchor>
             </w:drawing>
           </mc:Choice>
-          <mc:Fallback>
+          <mc:Fallback xmlns:mv="urn:schemas-microsoft-com:mac:vml" xmlns:mo="http://schemas.microsoft.com/office/mac/office/2008/main">
             <w:pict>
               <v:line w14:anchorId="1E831D0A" id="Conector recto 34" o:spid="_x0000_s1026" style="position:absolute;z-index:251678720;visibility:visible;mso-wrap-style:square;mso-wrap-distance-left:9pt;mso-wrap-distance-top:0;mso-wrap-distance-right:9pt;mso-wrap-distance-bottom:0;mso-position-horizontal:absolute;mso-position-horizontal-relative:text;mso-position-vertical:absolute;mso-position-vertical-relative:text" from="15.95pt,10.85pt" to="185.75pt,10.85pt" o:gfxdata="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" strokecolor="#4472c4 [3208]" strokeweight="2.25pt">
                 <v:stroke joinstyle="miter"/>
@@ -2273,7 +2308,7 @@
         <w:rPr>
           <w:noProof/>
           <w:sz w:val="24"/>
-          <w:lang w:val="es-ES_tradnl" w:eastAsia="es-ES_tradnl"/>
+          <w:lang w:eastAsia="es-ES"/>
         </w:rPr>
         <mc:AlternateContent>
           <mc:Choice Requires="wps">
@@ -2326,7 +2361,7 @@
               </wp:anchor>
             </w:drawing>
           </mc:Choice>
-          <mc:Fallback>
+          <mc:Fallback xmlns:mv="urn:schemas-microsoft-com:mac:vml" xmlns:mo="http://schemas.microsoft.com/office/mac/office/2008/main">
             <w:pict>
               <v:line w14:anchorId="0C8A91F6" id="Conector recto 35" o:spid="_x0000_s1026" style="position:absolute;z-index:251677696;visibility:visible;mso-wrap-style:square;mso-wrap-distance-left:9pt;mso-wrap-distance-top:0;mso-wrap-distance-right:9pt;mso-wrap-distance-bottom:0;mso-position-horizontal:absolute;mso-position-horizontal-relative:text;mso-position-vertical:absolute;mso-position-vertical-relative:text" from="15.9pt,.65pt" to="15.9pt,19.85pt" o:gfxdata="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" strokecolor="#4472c4 [3208]" strokeweight="1.5pt">
                 <v:stroke joinstyle="miter"/>
@@ -2410,7 +2445,7 @@
         <w:rPr>
           <w:noProof/>
           <w:sz w:val="24"/>
-          <w:lang w:val="es-ES_tradnl" w:eastAsia="es-ES_tradnl"/>
+          <w:lang w:eastAsia="es-ES"/>
         </w:rPr>
         <mc:AlternateContent>
           <mc:Choice Requires="wps">
@@ -2491,7 +2526,7 @@
               </wp:anchor>
             </w:drawing>
           </mc:Choice>
-          <mc:Fallback>
+          <mc:Fallback xmlns:mv="urn:schemas-microsoft-com:mac:vml" xmlns:mo="http://schemas.microsoft.com/office/mac/office/2008/main">
             <w:pict>
               <v:roundrect w14:anchorId="1758E5B1" id="Rect_x00e1_ngulo_x0020_redondeado_x0020_36" o:spid="_x0000_s1026" style="position:absolute;margin-left:101.75pt;margin-top:14.3pt;width:11.55pt;height:20.4pt;z-index:251685888;visibility:visible;mso-wrap-style:square;mso-wrap-distance-left:9pt;mso-wrap-distance-top:0;mso-wrap-distance-right:9pt;mso-wrap-distance-bottom:0;mso-position-horizontal:absolute;mso-position-horizontal-relative:text;mso-position-vertical:absolute;mso-position-vertical-relative:text;v-text-anchor:middle" arcsize="10923f" o:gfxdata="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" fillcolor="#7030a0" stroked="f" strokeweight=".5pt">
                 <v:stroke joinstyle="miter"/>
@@ -2531,7 +2566,7 @@
         <w:rPr>
           <w:noProof/>
           <w:sz w:val="24"/>
-          <w:lang w:val="es-ES_tradnl" w:eastAsia="es-ES_tradnl"/>
+          <w:lang w:eastAsia="es-ES"/>
         </w:rPr>
         <mc:AlternateContent>
           <mc:Choice Requires="wps">
@@ -2584,7 +2619,7 @@
               </wp:anchor>
             </w:drawing>
           </mc:Choice>
-          <mc:Fallback>
+          <mc:Fallback xmlns:mv="urn:schemas-microsoft-com:mac:vml" xmlns:mo="http://schemas.microsoft.com/office/mac/office/2008/main">
             <w:pict>
               <v:line w14:anchorId="03B1D544" id="Conector recto 37" o:spid="_x0000_s1026" style="position:absolute;z-index:251684864;visibility:visible;mso-wrap-style:square;mso-wrap-distance-left:9pt;mso-wrap-distance-top:0;mso-wrap-distance-right:9pt;mso-wrap-distance-bottom:0;mso-position-horizontal:absolute;mso-position-horizontal-relative:text;mso-position-vertical:absolute;mso-position-vertical-relative:text" from="187pt,1.45pt" to="187pt,20.65pt" o:gfxdata="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" strokecolor="#4472c4 [3208]" strokeweight="1.5pt">
                 <v:stroke joinstyle="miter"/>
@@ -2597,7 +2632,7 @@
         <w:rPr>
           <w:noProof/>
           <w:sz w:val="24"/>
-          <w:lang w:val="es-ES_tradnl" w:eastAsia="es-ES_tradnl"/>
+          <w:lang w:eastAsia="es-ES"/>
         </w:rPr>
         <mc:AlternateContent>
           <mc:Choice Requires="wps">
@@ -2650,7 +2685,7 @@
               </wp:anchor>
             </w:drawing>
           </mc:Choice>
-          <mc:Fallback>
+          <mc:Fallback xmlns:mv="urn:schemas-microsoft-com:mac:vml" xmlns:mo="http://schemas.microsoft.com/office/mac/office/2008/main">
             <w:pict>
               <v:line w14:anchorId="3B597171" id="Conector recto 38" o:spid="_x0000_s1026" style="position:absolute;z-index:251683840;visibility:visible;mso-wrap-style:square;mso-wrap-distance-left:9pt;mso-wrap-distance-top:0;mso-wrap-distance-right:9pt;mso-wrap-distance-bottom:0;mso-position-horizontal:absolute;mso-position-horizontal-relative:text;mso-position-vertical:absolute;mso-position-vertical-relative:text" from="15.95pt,10.85pt" to="185.75pt,10.85pt" o:gfxdata="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" strokecolor="#4472c4 [3208]" strokeweight="2.25pt">
                 <v:stroke joinstyle="miter"/>
@@ -2663,7 +2698,7 @@
         <w:rPr>
           <w:noProof/>
           <w:sz w:val="24"/>
-          <w:lang w:val="es-ES_tradnl" w:eastAsia="es-ES_tradnl"/>
+          <w:lang w:eastAsia="es-ES"/>
         </w:rPr>
         <mc:AlternateContent>
           <mc:Choice Requires="wps">
@@ -2716,7 +2751,7 @@
               </wp:anchor>
             </w:drawing>
           </mc:Choice>
-          <mc:Fallback>
+          <mc:Fallback xmlns:mv="urn:schemas-microsoft-com:mac:vml" xmlns:mo="http://schemas.microsoft.com/office/mac/office/2008/main">
             <w:pict>
               <v:line w14:anchorId="7D93E287" id="Conector recto 39" o:spid="_x0000_s1026" style="position:absolute;z-index:251682816;visibility:visible;mso-wrap-style:square;mso-wrap-distance-left:9pt;mso-wrap-distance-top:0;mso-wrap-distance-right:9pt;mso-wrap-distance-bottom:0;mso-position-horizontal:absolute;mso-position-horizontal-relative:text;mso-position-vertical:absolute;mso-position-vertical-relative:text" from="15.9pt,.65pt" to="15.9pt,19.85pt" o:gfxdata="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" strokecolor="#4472c4 [3208]" strokeweight="1.5pt">
                 <v:stroke joinstyle="miter"/>
@@ -2791,8 +2826,8 @@
 </file>
 
 <file path=word/numbering.xml><?xml version="1.0" encoding="utf-8"?>
-<w:numbering xmlns:wpc="http://schemas.microsoft.com/office/word/2010/wordprocessingCanvas" xmlns:mo="http://schemas.microsoft.com/office/mac/office/2008/main" xmlns:mc="http://schemas.openxmlformats.org/markup-compatibility/2006" xmlns:mv="urn:schemas-microsoft-com:mac:vml" xmlns:o="urn:schemas-microsoft-com:office:office" xmlns:r="http://schemas.openxmlformats.org/officeDocument/2006/relationships" xmlns:m="http://schemas.openxmlformats.org/officeDocument/2006/math" xmlns:v="urn:schemas-microsoft-com:vml" xmlns:wp14="http://schemas.microsoft.com/office/word/2010/wordprocessingDrawing" xmlns:wp="http://schemas.openxmlformats.org/drawingml/2006/wordprocessingDrawing" xmlns:w10="urn:schemas-microsoft-com:office:word" xmlns:w="http://schemas.openxmlformats.org/wordprocessingml/2006/main" xmlns:w14="http://schemas.microsoft.com/office/word/2010/wordml" xmlns:w15="http://schemas.microsoft.com/office/word/2012/wordml" xmlns:wpg="http://schemas.microsoft.com/office/word/2010/wordprocessingGroup" xmlns:wpi="http://schemas.microsoft.com/office/word/2010/wordprocessingInk" xmlns:wne="http://schemas.microsoft.com/office/word/2006/wordml" xmlns:wps="http://schemas.microsoft.com/office/word/2010/wordprocessingShape" mc:Ignorable="w14 w15 wp14">
-  <w:abstractNum w:abstractNumId="0">
+<w:numbering xmlns:wpc="http://schemas.microsoft.com/office/word/2010/wordprocessingCanvas" xmlns:mc="http://schemas.openxmlformats.org/markup-compatibility/2006" xmlns:o="urn:schemas-microsoft-com:office:office" xmlns:r="http://schemas.openxmlformats.org/officeDocument/2006/relationships" xmlns:m="http://schemas.openxmlformats.org/officeDocument/2006/math" xmlns:v="urn:schemas-microsoft-com:vml" xmlns:wp14="http://schemas.microsoft.com/office/word/2010/wordprocessingDrawing" xmlns:wp="http://schemas.openxmlformats.org/drawingml/2006/wordprocessingDrawing" xmlns:w10="urn:schemas-microsoft-com:office:word" xmlns:w="http://schemas.openxmlformats.org/wordprocessingml/2006/main" xmlns:w14="http://schemas.microsoft.com/office/word/2010/wordml" xmlns:w15="http://schemas.microsoft.com/office/word/2012/wordml" xmlns:wpg="http://schemas.microsoft.com/office/word/2010/wordprocessingGroup" xmlns:wpi="http://schemas.microsoft.com/office/word/2010/wordprocessingInk" xmlns:wne="http://schemas.microsoft.com/office/word/2006/wordml" xmlns:wps="http://schemas.microsoft.com/office/word/2010/wordprocessingShape" mc:Ignorable="w14 w15 wp14">
+  <w:abstractNum w:abstractNumId="0" w15:restartNumberingAfterBreak="0">
     <w:nsid w:val="31860CFA"/>
     <w:multiLevelType w:val="hybridMultilevel"/>
     <w:tmpl w:val="17F0D2A2"/>
@@ -2905,7 +2940,7 @@
       </w:rPr>
     </w:lvl>
   </w:abstractNum>
-  <w:abstractNum w:abstractNumId="1">
+  <w:abstractNum w:abstractNumId="1" w15:restartNumberingAfterBreak="0">
     <w:nsid w:val="51A7412B"/>
     <w:multiLevelType w:val="hybridMultilevel"/>
     <w:tmpl w:val="98823264"/>
@@ -2915,7 +2950,7 @@
       <w:lvlText w:val=""/>
       <w:lvlJc w:val="left"/>
       <w:pPr>
-        <w:ind w:left="1004" w:hanging="360"/>
+        <w:ind w:left="644" w:hanging="360"/>
       </w:pPr>
       <w:rPr>
         <w:rFonts w:ascii="Wingdings" w:hAnsi="Wingdings" w:hint="default"/>
@@ -2927,7 +2962,7 @@
       <w:lvlText w:val="o"/>
       <w:lvlJc w:val="left"/>
       <w:pPr>
-        <w:ind w:left="1724" w:hanging="360"/>
+        <w:ind w:left="1364" w:hanging="360"/>
       </w:pPr>
       <w:rPr>
         <w:rFonts w:ascii="Courier New" w:hAnsi="Courier New" w:cs="Courier New" w:hint="default"/>
@@ -2939,7 +2974,7 @@
       <w:lvlText w:val=""/>
       <w:lvlJc w:val="left"/>
       <w:pPr>
-        <w:ind w:left="2444" w:hanging="360"/>
+        <w:ind w:left="2084" w:hanging="360"/>
       </w:pPr>
       <w:rPr>
         <w:rFonts w:ascii="Wingdings" w:hAnsi="Wingdings" w:hint="default"/>
@@ -2951,7 +2986,7 @@
       <w:lvlText w:val=""/>
       <w:lvlJc w:val="left"/>
       <w:pPr>
-        <w:ind w:left="3164" w:hanging="360"/>
+        <w:ind w:left="2804" w:hanging="360"/>
       </w:pPr>
       <w:rPr>
         <w:rFonts w:ascii="Symbol" w:hAnsi="Symbol" w:hint="default"/>
@@ -2963,7 +2998,7 @@
       <w:lvlText w:val="o"/>
       <w:lvlJc w:val="left"/>
       <w:pPr>
-        <w:ind w:left="3884" w:hanging="360"/>
+        <w:ind w:left="3524" w:hanging="360"/>
       </w:pPr>
       <w:rPr>
         <w:rFonts w:ascii="Courier New" w:hAnsi="Courier New" w:cs="Courier New" w:hint="default"/>
@@ -2975,7 +3010,7 @@
       <w:lvlText w:val=""/>
       <w:lvlJc w:val="left"/>
       <w:pPr>
-        <w:ind w:left="4604" w:hanging="360"/>
+        <w:ind w:left="4244" w:hanging="360"/>
       </w:pPr>
       <w:rPr>
         <w:rFonts w:ascii="Wingdings" w:hAnsi="Wingdings" w:hint="default"/>
@@ -2987,7 +3022,7 @@
       <w:lvlText w:val=""/>
       <w:lvlJc w:val="left"/>
       <w:pPr>
-        <w:ind w:left="5324" w:hanging="360"/>
+        <w:ind w:left="4964" w:hanging="360"/>
       </w:pPr>
       <w:rPr>
         <w:rFonts w:ascii="Symbol" w:hAnsi="Symbol" w:hint="default"/>
@@ -2999,7 +3034,7 @@
       <w:lvlText w:val="o"/>
       <w:lvlJc w:val="left"/>
       <w:pPr>
-        <w:ind w:left="6044" w:hanging="360"/>
+        <w:ind w:left="5684" w:hanging="360"/>
       </w:pPr>
       <w:rPr>
         <w:rFonts w:ascii="Courier New" w:hAnsi="Courier New" w:cs="Courier New" w:hint="default"/>
@@ -3011,14 +3046,14 @@
       <w:lvlText w:val=""/>
       <w:lvlJc w:val="left"/>
       <w:pPr>
-        <w:ind w:left="6764" w:hanging="360"/>
+        <w:ind w:left="6404" w:hanging="360"/>
       </w:pPr>
       <w:rPr>
         <w:rFonts w:ascii="Wingdings" w:hAnsi="Wingdings" w:hint="default"/>
       </w:rPr>
     </w:lvl>
   </w:abstractNum>
-  <w:abstractNum w:abstractNumId="2">
+  <w:abstractNum w:abstractNumId="2" w15:restartNumberingAfterBreak="0">
     <w:nsid w:val="588A703D"/>
     <w:multiLevelType w:val="hybridMultilevel"/>
     <w:tmpl w:val="36E07B38"/>
@@ -3028,7 +3063,7 @@
       <w:lvlText w:val=""/>
       <w:lvlJc w:val="left"/>
       <w:pPr>
-        <w:ind w:left="1004" w:hanging="360"/>
+        <w:ind w:left="644" w:hanging="360"/>
       </w:pPr>
       <w:rPr>
         <w:rFonts w:ascii="Wingdings" w:hAnsi="Wingdings" w:hint="default"/>
@@ -3040,7 +3075,7 @@
       <w:lvlText w:val="o"/>
       <w:lvlJc w:val="left"/>
       <w:pPr>
-        <w:ind w:left="1724" w:hanging="360"/>
+        <w:ind w:left="1364" w:hanging="360"/>
       </w:pPr>
       <w:rPr>
         <w:rFonts w:ascii="Courier New" w:hAnsi="Courier New" w:cs="Courier New" w:hint="default"/>
@@ -3052,7 +3087,7 @@
       <w:lvlText w:val=""/>
       <w:lvlJc w:val="left"/>
       <w:pPr>
-        <w:ind w:left="2444" w:hanging="360"/>
+        <w:ind w:left="2084" w:hanging="360"/>
       </w:pPr>
       <w:rPr>
         <w:rFonts w:ascii="Wingdings" w:hAnsi="Wingdings" w:hint="default"/>
@@ -3064,7 +3099,7 @@
       <w:lvlText w:val=""/>
       <w:lvlJc w:val="left"/>
       <w:pPr>
-        <w:ind w:left="3164" w:hanging="360"/>
+        <w:ind w:left="2804" w:hanging="360"/>
       </w:pPr>
       <w:rPr>
         <w:rFonts w:ascii="Symbol" w:hAnsi="Symbol" w:hint="default"/>
@@ -3076,7 +3111,7 @@
       <w:lvlText w:val="o"/>
       <w:lvlJc w:val="left"/>
       <w:pPr>
-        <w:ind w:left="3884" w:hanging="360"/>
+        <w:ind w:left="3524" w:hanging="360"/>
       </w:pPr>
       <w:rPr>
         <w:rFonts w:ascii="Courier New" w:hAnsi="Courier New" w:cs="Courier New" w:hint="default"/>
@@ -3088,7 +3123,7 @@
       <w:lvlText w:val=""/>
       <w:lvlJc w:val="left"/>
       <w:pPr>
-        <w:ind w:left="4604" w:hanging="360"/>
+        <w:ind w:left="4244" w:hanging="360"/>
       </w:pPr>
       <w:rPr>
         <w:rFonts w:ascii="Wingdings" w:hAnsi="Wingdings" w:hint="default"/>
@@ -3100,7 +3135,7 @@
       <w:lvlText w:val=""/>
       <w:lvlJc w:val="left"/>
       <w:pPr>
-        <w:ind w:left="5324" w:hanging="360"/>
+        <w:ind w:left="4964" w:hanging="360"/>
       </w:pPr>
       <w:rPr>
         <w:rFonts w:ascii="Symbol" w:hAnsi="Symbol" w:hint="default"/>
@@ -3112,7 +3147,7 @@
       <w:lvlText w:val="o"/>
       <w:lvlJc w:val="left"/>
       <w:pPr>
-        <w:ind w:left="6044" w:hanging="360"/>
+        <w:ind w:left="5684" w:hanging="360"/>
       </w:pPr>
       <w:rPr>
         <w:rFonts w:ascii="Courier New" w:hAnsi="Courier New" w:cs="Courier New" w:hint="default"/>
@@ -3124,7 +3159,7 @@
       <w:lvlText w:val=""/>
       <w:lvlJc w:val="left"/>
       <w:pPr>
-        <w:ind w:left="6764" w:hanging="360"/>
+        <w:ind w:left="6404" w:hanging="360"/>
       </w:pPr>
       <w:rPr>
         <w:rFonts w:ascii="Wingdings" w:hAnsi="Wingdings" w:hint="default"/>
@@ -3160,7 +3195,7 @@
       </w:pPr>
     </w:pPrDefault>
   </w:docDefaults>
-  <w:latentStyles w:defLockedState="0" w:defUIPriority="99" w:defSemiHidden="0" w:defUnhideWhenUsed="0" w:defQFormat="0" w:count="380">
+  <w:latentStyles w:defLockedState="0" w:defUIPriority="99" w:defSemiHidden="0" w:defUnhideWhenUsed="0" w:defQFormat="0" w:count="371">
     <w:lsdException w:name="Normal" w:uiPriority="0" w:qFormat="1"/>
     <w:lsdException w:name="heading 1" w:uiPriority="9" w:qFormat="1"/>
     <w:lsdException w:name="heading 2" w:semiHidden="1" w:uiPriority="9" w:unhideWhenUsed="1" w:qFormat="1"/>

</xml_diff>